<commit_message>
changes in readme file, on steps
</commit_message>
<xml_diff>
--- a/Readme.docx
+++ b/Readme.docx
@@ -191,8 +191,32 @@
       </w:r>
     </w:p>
     <w:p/>
-    <w:p/>
-    <w:p/>
+    <w:p>
+      <w:r>
+        <w:t>(</w:t>
+      </w:r>
+      <w:proofErr w:type="gramStart"/>
+      <w:r>
+        <w:t>here</w:t>
+      </w:r>
+      <w:proofErr w:type="gramEnd"/>
+      <w:r>
+        <w:t xml:space="preserve"> you finish writing </w:t>
+      </w:r>
+      <w:proofErr w:type="spellStart"/>
+      <w:r>
+        <w:t>jupyter</w:t>
+      </w:r>
+      <w:proofErr w:type="spellEnd"/>
+      <w:r>
+        <w:t xml:space="preserve"> notebook) . Then to run follow the below steps:</w:t>
+      </w:r>
+    </w:p>
+    <w:p>
+      <w:r>
+        <w:t>----------------------------------------------------------------------------------------</w:t>
+      </w:r>
+    </w:p>
     <w:p>
       <w:r>
         <w:t xml:space="preserve">3. Now </w:t>
@@ -233,6 +257,22 @@
       <w:r>
         <w:t xml:space="preserve"> and come to the working directory.</w:t>
       </w:r>
+      <w:r>
+        <w:t xml:space="preserve">    </w:t>
+      </w:r>
+    </w:p>
+    <w:p>
+      <w:r>
+        <w:t xml:space="preserve">All ways to open an anaconda prompt from the search -&gt; then activate </w:t>
+      </w:r>
+      <w:proofErr w:type="spellStart"/>
+      <w:r>
+        <w:t>environmentName</w:t>
+      </w:r>
+      <w:proofErr w:type="spellEnd"/>
+      <w:r>
+        <w:t xml:space="preserve"> -&gt; go to the particular branch. </w:t>
+      </w:r>
     </w:p>
     <w:p>
       <w:r>
@@ -289,8 +329,120 @@
           <w:color w:val="202124"/>
           <w:shd w:val="clear" w:color="auto" w:fill="FFFFFF"/>
         </w:rPr>
+        <w:lastRenderedPageBreak/>
         <w:t xml:space="preserve">4. </w:t>
       </w:r>
+      <w:r>
+        <w:rPr>
+          <w:rFonts w:ascii="Arial" w:hAnsi="Arial" w:cs="Arial"/>
+          <w:color w:val="202124"/>
+          <w:shd w:val="clear" w:color="auto" w:fill="FFFFFF"/>
+        </w:rPr>
+        <w:t xml:space="preserve">Now write the frontend code, </w:t>
+      </w:r>
+      <w:r>
+        <w:rPr>
+          <w:rFonts w:ascii="Arial" w:hAnsi="Arial" w:cs="Arial"/>
+          <w:color w:val="202124"/>
+          <w:shd w:val="clear" w:color="auto" w:fill="FFFFFF"/>
+        </w:rPr>
+        <w:t>to work with frontend.</w:t>
+      </w:r>
+    </w:p>
+    <w:p>
+      <w:pPr>
+        <w:rPr>
+          <w:rFonts w:ascii="Arial" w:hAnsi="Arial" w:cs="Arial"/>
+          <w:color w:val="202124"/>
+          <w:shd w:val="clear" w:color="auto" w:fill="FFFFFF"/>
+        </w:rPr>
+      </w:pPr>
+      <w:r>
+        <w:rPr>
+          <w:rFonts w:ascii="Arial" w:hAnsi="Arial" w:cs="Arial"/>
+          <w:color w:val="202124"/>
+          <w:shd w:val="clear" w:color="auto" w:fill="FFFFFF"/>
+        </w:rPr>
+        <w:t>To work on frontend we need front end libraries in that particular environment. So I do the below steps:</w:t>
+      </w:r>
+    </w:p>
+    <w:p>
+      <w:pPr>
+        <w:rPr>
+          <w:rFonts w:ascii="Arial" w:hAnsi="Arial" w:cs="Arial"/>
+          <w:color w:val="202124"/>
+          <w:shd w:val="clear" w:color="auto" w:fill="FFFFFF"/>
+        </w:rPr>
+      </w:pPr>
+      <w:r>
+        <w:rPr>
+          <w:rFonts w:ascii="Arial" w:hAnsi="Arial" w:cs="Arial"/>
+          <w:color w:val="202124"/>
+          <w:shd w:val="clear" w:color="auto" w:fill="FFFFFF"/>
+        </w:rPr>
+        <w:t xml:space="preserve">Open anaconda prompt, and activate the </w:t>
+      </w:r>
+      <w:proofErr w:type="spellStart"/>
+      <w:r>
+        <w:rPr>
+          <w:rFonts w:ascii="Arial" w:hAnsi="Arial" w:cs="Arial"/>
+          <w:color w:val="202124"/>
+          <w:shd w:val="clear" w:color="auto" w:fill="FFFFFF"/>
+        </w:rPr>
+        <w:t>envi</w:t>
+      </w:r>
+      <w:proofErr w:type="spellEnd"/>
+    </w:p>
+    <w:p>
+      <w:pPr>
+        <w:rPr>
+          <w:rFonts w:ascii="Arial" w:hAnsi="Arial" w:cs="Arial"/>
+          <w:color w:val="202124"/>
+          <w:shd w:val="clear" w:color="auto" w:fill="FFFFFF"/>
+        </w:rPr>
+      </w:pPr>
+      <w:r>
+        <w:rPr>
+          <w:rFonts w:ascii="Arial" w:hAnsi="Arial" w:cs="Arial"/>
+          <w:color w:val="202124"/>
+          <w:shd w:val="clear" w:color="auto" w:fill="FFFFFF"/>
+        </w:rPr>
+        <w:t xml:space="preserve">Then </w:t>
+      </w:r>
+    </w:p>
+    <w:p>
+      <w:pPr>
+        <w:rPr>
+          <w:rFonts w:ascii="Arial" w:hAnsi="Arial" w:cs="Arial"/>
+          <w:color w:val="202124"/>
+          <w:shd w:val="clear" w:color="auto" w:fill="FFFFFF"/>
+        </w:rPr>
+      </w:pPr>
+      <w:r>
+        <w:rPr>
+          <w:rFonts w:ascii="Arial" w:hAnsi="Arial" w:cs="Arial"/>
+          <w:color w:val="202124"/>
+          <w:shd w:val="clear" w:color="auto" w:fill="FFFFFF"/>
+        </w:rPr>
+        <w:t>Pip install flask</w:t>
+      </w:r>
+    </w:p>
+    <w:p>
+      <w:pPr>
+        <w:rPr>
+          <w:rFonts w:ascii="Arial" w:hAnsi="Arial" w:cs="Arial"/>
+          <w:color w:val="202124"/>
+          <w:shd w:val="clear" w:color="auto" w:fill="FFFFFF"/>
+        </w:rPr>
+      </w:pPr>
+      <w:r>
+        <w:rPr>
+          <w:rFonts w:ascii="Arial" w:hAnsi="Arial" w:cs="Arial"/>
+          <w:color w:val="202124"/>
+          <w:shd w:val="clear" w:color="auto" w:fill="FFFFFF"/>
+        </w:rPr>
+        <w:t xml:space="preserve">Pip </w:t>
+      </w:r>
       <w:proofErr w:type="gramStart"/>
       <w:r>
         <w:rPr>
@@ -298,202 +450,640 @@
           <w:color w:val="202124"/>
           <w:shd w:val="clear" w:color="auto" w:fill="FFFFFF"/>
         </w:rPr>
-        <w:t>to</w:t>
-      </w:r>
+        <w:t xml:space="preserve">install  </w:t>
+      </w:r>
+      <w:proofErr w:type="spellStart"/>
+      <w:r>
+        <w:rPr>
+          <w:rFonts w:ascii="Arial" w:hAnsi="Arial" w:cs="Arial"/>
+          <w:color w:val="202124"/>
+          <w:shd w:val="clear" w:color="auto" w:fill="FFFFFF"/>
+        </w:rPr>
+        <w:t>jso</w:t>
+      </w:r>
+      <w:r>
+        <w:rPr>
+          <w:rFonts w:ascii="Arial" w:hAnsi="Arial" w:cs="Arial"/>
+          <w:color w:val="202124"/>
+          <w:shd w:val="clear" w:color="auto" w:fill="FFFFFF"/>
+        </w:rPr>
+        <w:t>nify</w:t>
+      </w:r>
+      <w:proofErr w:type="spellEnd"/>
       <w:proofErr w:type="gramEnd"/>
-      <w:r>
-        <w:rPr>
-          <w:rFonts w:ascii="Arial" w:hAnsi="Arial" w:cs="Arial"/>
-          <w:color w:val="202124"/>
-          <w:shd w:val="clear" w:color="auto" w:fill="FFFFFF"/>
-        </w:rPr>
-        <w:t xml:space="preserve"> work with frontend.</w:t>
-      </w:r>
-    </w:p>
-    <w:p>
-      <w:pPr>
-        <w:rPr>
-          <w:rFonts w:ascii="Arial" w:hAnsi="Arial" w:cs="Arial"/>
-          <w:color w:val="202124"/>
-          <w:shd w:val="clear" w:color="auto" w:fill="FFFFFF"/>
-        </w:rPr>
-      </w:pPr>
-      <w:r>
-        <w:rPr>
-          <w:rFonts w:ascii="Arial" w:hAnsi="Arial" w:cs="Arial"/>
-          <w:color w:val="202124"/>
-          <w:shd w:val="clear" w:color="auto" w:fill="FFFFFF"/>
+    </w:p>
+    <w:p>
+      <w:pPr>
+        <w:rPr>
+          <w:rFonts w:ascii="Arial" w:hAnsi="Arial" w:cs="Arial"/>
+          <w:color w:val="202124"/>
+          <w:shd w:val="clear" w:color="auto" w:fill="FFFFFF"/>
+        </w:rPr>
+      </w:pPr>
+      <w:r>
+        <w:rPr>
+          <w:rFonts w:ascii="Arial" w:hAnsi="Arial" w:cs="Arial"/>
+          <w:color w:val="202124"/>
+          <w:shd w:val="clear" w:color="auto" w:fill="FFFFFF"/>
+        </w:rPr>
+        <w:t xml:space="preserve">Similarly, do whatever library it asks to install similarly using pip </w:t>
+      </w:r>
+      <w:proofErr w:type="gramStart"/>
+      <w:r>
+        <w:rPr>
+          <w:rFonts w:ascii="Arial" w:hAnsi="Arial" w:cs="Arial"/>
+          <w:color w:val="202124"/>
+          <w:shd w:val="clear" w:color="auto" w:fill="FFFFFF"/>
+        </w:rPr>
+        <w:t>install.</w:t>
+      </w:r>
+      <w:proofErr w:type="gramEnd"/>
+    </w:p>
+    <w:p>
+      <w:pPr>
+        <w:rPr>
+          <w:rFonts w:ascii="Arial" w:hAnsi="Arial" w:cs="Arial"/>
+          <w:color w:val="202124"/>
+          <w:shd w:val="clear" w:color="auto" w:fill="FFFFFF"/>
+        </w:rPr>
+      </w:pPr>
+    </w:p>
+    <w:p>
+      <w:pPr>
+        <w:rPr>
+          <w:rFonts w:ascii="Arial" w:hAnsi="Arial" w:cs="Arial"/>
+          <w:color w:val="202124"/>
+          <w:shd w:val="clear" w:color="auto" w:fill="FFFFFF"/>
+        </w:rPr>
+      </w:pPr>
+      <w:r>
+        <w:rPr>
+          <w:rFonts w:ascii="Arial" w:hAnsi="Arial" w:cs="Arial"/>
+          <w:color w:val="202124"/>
+          <w:shd w:val="clear" w:color="auto" w:fill="FFFFFF"/>
+        </w:rPr>
+        <w:t>5.</w:t>
+      </w:r>
+    </w:p>
+    <w:p>
+      <w:pPr>
+        <w:rPr>
+          <w:rFonts w:ascii="Arial" w:hAnsi="Arial" w:cs="Arial"/>
+          <w:color w:val="202124"/>
+          <w:shd w:val="clear" w:color="auto" w:fill="FFFFFF"/>
+        </w:rPr>
+      </w:pPr>
+      <w:r>
+        <w:rPr>
+          <w:rFonts w:ascii="Arial" w:hAnsi="Arial" w:cs="Arial"/>
+          <w:color w:val="202124"/>
+          <w:shd w:val="clear" w:color="auto" w:fill="FFFFFF"/>
+        </w:rPr>
+        <w:t xml:space="preserve">To check html file we can us </w:t>
+      </w:r>
+      <w:proofErr w:type="spellStart"/>
+      <w:r>
+        <w:rPr>
+          <w:rFonts w:ascii="Arial" w:hAnsi="Arial" w:cs="Arial"/>
+          <w:color w:val="202124"/>
+          <w:shd w:val="clear" w:color="auto" w:fill="FFFFFF"/>
+        </w:rPr>
+        <w:t>spyder</w:t>
+      </w:r>
+      <w:proofErr w:type="spellEnd"/>
+      <w:r>
+        <w:rPr>
+          <w:rFonts w:ascii="Arial" w:hAnsi="Arial" w:cs="Arial"/>
+          <w:color w:val="202124"/>
+          <w:shd w:val="clear" w:color="auto" w:fill="FFFFFF"/>
+        </w:rPr>
+        <w:t xml:space="preserve"> or visual studio</w:t>
+      </w:r>
+    </w:p>
+    <w:p>
+      <w:pPr>
+        <w:rPr>
+          <w:rFonts w:ascii="Arial" w:hAnsi="Arial" w:cs="Arial"/>
+          <w:color w:val="202124"/>
+          <w:shd w:val="clear" w:color="auto" w:fill="FFFFFF"/>
+        </w:rPr>
+      </w:pPr>
+    </w:p>
+    <w:p>
+      <w:pPr>
+        <w:rPr>
+          <w:rFonts w:ascii="Arial" w:hAnsi="Arial" w:cs="Arial"/>
+          <w:color w:val="202124"/>
+          <w:shd w:val="clear" w:color="auto" w:fill="FFFFFF"/>
+        </w:rPr>
+      </w:pPr>
+    </w:p>
+    <w:p>
+      <w:pPr>
+        <w:rPr>
+          <w:rFonts w:ascii="Arial" w:hAnsi="Arial" w:cs="Arial"/>
+          <w:color w:val="202124"/>
+          <w:shd w:val="clear" w:color="auto" w:fill="FFFFFF"/>
+        </w:rPr>
+      </w:pPr>
+      <w:r>
+        <w:rPr>
+          <w:rFonts w:ascii="Arial" w:hAnsi="Arial" w:cs="Arial"/>
+          <w:color w:val="202124"/>
+          <w:shd w:val="clear" w:color="auto" w:fill="FFFFFF"/>
+        </w:rPr>
+        <w:t>6</w:t>
+      </w:r>
+      <w:r>
+        <w:rPr>
+          <w:rFonts w:ascii="Arial" w:hAnsi="Arial" w:cs="Arial"/>
+          <w:color w:val="202124"/>
+          <w:shd w:val="clear" w:color="auto" w:fill="FFFFFF"/>
+        </w:rPr>
+        <w:t xml:space="preserve">. </w:t>
+      </w:r>
+    </w:p>
+    <w:p>
+      <w:pPr>
+        <w:rPr>
+          <w:rFonts w:ascii="Arial" w:hAnsi="Arial" w:cs="Arial"/>
+          <w:color w:val="202124"/>
+          <w:shd w:val="clear" w:color="auto" w:fill="FFFFFF"/>
+        </w:rPr>
+      </w:pPr>
+      <w:r>
+        <w:rPr>
+          <w:rFonts w:ascii="Arial" w:hAnsi="Arial" w:cs="Arial"/>
+          <w:color w:val="202124"/>
+          <w:shd w:val="clear" w:color="auto" w:fill="FFFFFF"/>
+        </w:rPr>
+        <w:t>Then again I can come to the working directory using anaconda directory, then run the below code:</w:t>
+      </w:r>
+    </w:p>
+    <w:p>
+      <w:pPr>
+        <w:rPr>
+          <w:rFonts w:ascii="Arial" w:hAnsi="Arial" w:cs="Arial"/>
+          <w:color w:val="202124"/>
+          <w:shd w:val="clear" w:color="auto" w:fill="FFFFFF"/>
+        </w:rPr>
+      </w:pPr>
+      <w:proofErr w:type="gramStart"/>
+      <w:r>
+        <w:rPr>
+          <w:rFonts w:ascii="Arial" w:hAnsi="Arial" w:cs="Arial"/>
+          <w:color w:val="202124"/>
+          <w:shd w:val="clear" w:color="auto" w:fill="FFFFFF"/>
+        </w:rPr>
+        <w:t>pip</w:t>
+      </w:r>
+      <w:proofErr w:type="gramEnd"/>
+      <w:r>
+        <w:rPr>
+          <w:rFonts w:ascii="Arial" w:hAnsi="Arial" w:cs="Arial"/>
+          <w:color w:val="202124"/>
+          <w:shd w:val="clear" w:color="auto" w:fill="FFFFFF"/>
+        </w:rPr>
+        <w:t xml:space="preserve"> freeze &gt; requirements.txt</w:t>
+      </w:r>
+    </w:p>
+    <w:p>
+      <w:pPr>
+        <w:rPr>
+          <w:rFonts w:ascii="Arial" w:hAnsi="Arial" w:cs="Arial"/>
+          <w:b/>
+          <w:color w:val="202124"/>
+          <w:shd w:val="clear" w:color="auto" w:fill="FFFFFF"/>
+        </w:rPr>
+      </w:pPr>
+    </w:p>
+    <w:p>
+      <w:pPr>
+        <w:rPr>
+          <w:rFonts w:ascii="Arial" w:hAnsi="Arial" w:cs="Arial"/>
+          <w:color w:val="202124"/>
+          <w:shd w:val="clear" w:color="auto" w:fill="FFFFFF"/>
+        </w:rPr>
+      </w:pPr>
+      <w:r>
+        <w:rPr>
+          <w:rFonts w:ascii="Arial" w:hAnsi="Arial" w:cs="Arial"/>
+          <w:color w:val="202124"/>
+          <w:shd w:val="clear" w:color="auto" w:fill="FFFFFF"/>
+        </w:rPr>
+        <w:t>7</w:t>
+      </w:r>
+      <w:r>
+        <w:rPr>
+          <w:rFonts w:ascii="Arial" w:hAnsi="Arial" w:cs="Arial"/>
+          <w:color w:val="202124"/>
+          <w:shd w:val="clear" w:color="auto" w:fill="FFFFFF"/>
+        </w:rPr>
+        <w:t>.</w:t>
+      </w:r>
+    </w:p>
+    <w:p>
+      <w:pPr>
+        <w:rPr>
+          <w:rFonts w:ascii="Arial" w:hAnsi="Arial" w:cs="Arial"/>
+          <w:color w:val="202124"/>
+          <w:shd w:val="clear" w:color="auto" w:fill="FFFFFF"/>
+        </w:rPr>
+      </w:pPr>
+      <w:r>
+        <w:rPr>
+          <w:rFonts w:ascii="Arial" w:hAnsi="Arial" w:cs="Arial"/>
+          <w:color w:val="202124"/>
+          <w:shd w:val="clear" w:color="auto" w:fill="FFFFFF"/>
+        </w:rPr>
+        <w:t>Once the frontend is ready, we can run the program by below command:</w:t>
+      </w:r>
+    </w:p>
+    <w:p>
+      <w:pPr>
+        <w:rPr>
+          <w:rFonts w:ascii="Arial" w:hAnsi="Arial" w:cs="Arial"/>
+          <w:color w:val="202124"/>
+          <w:shd w:val="clear" w:color="auto" w:fill="FFFFFF"/>
+        </w:rPr>
+      </w:pPr>
+      <w:r>
+        <w:rPr>
+          <w:rFonts w:ascii="Arial" w:hAnsi="Arial" w:cs="Arial"/>
+          <w:color w:val="202124"/>
+          <w:shd w:val="clear" w:color="auto" w:fill="FFFFFF"/>
+        </w:rPr>
+        <w:t xml:space="preserve"> Python app.py      # this is because the html file is run by the app, and everything starts with an app.py file.</w:t>
+      </w:r>
+    </w:p>
+    <w:p>
+      <w:pPr>
+        <w:rPr>
+          <w:rFonts w:ascii="Arial" w:hAnsi="Arial" w:cs="Arial"/>
+          <w:color w:val="202124"/>
+          <w:shd w:val="clear" w:color="auto" w:fill="FFFFFF"/>
+        </w:rPr>
+      </w:pPr>
+    </w:p>
+    <w:p>
+      <w:pPr>
+        <w:rPr>
+          <w:rFonts w:ascii="Arial" w:hAnsi="Arial" w:cs="Arial"/>
+          <w:color w:val="202124"/>
+          <w:shd w:val="clear" w:color="auto" w:fill="FFFFFF"/>
+        </w:rPr>
+      </w:pPr>
+      <w:r>
+        <w:rPr>
+          <w:rFonts w:ascii="Arial" w:hAnsi="Arial" w:cs="Arial"/>
+          <w:color w:val="202124"/>
+          <w:shd w:val="clear" w:color="auto" w:fill="FFFFFF"/>
+        </w:rPr>
+        <w:t>It will give the site to run our program:</w:t>
+      </w:r>
+    </w:p>
+    <w:p>
+      <w:pPr>
+        <w:rPr>
+          <w:rFonts w:ascii="Arial" w:hAnsi="Arial" w:cs="Arial"/>
+          <w:color w:val="202124"/>
+          <w:shd w:val="clear" w:color="auto" w:fill="FFFFFF"/>
+        </w:rPr>
+      </w:pPr>
+      <w:r>
+        <w:rPr>
+          <w:rFonts w:ascii="Arial" w:hAnsi="Arial" w:cs="Arial"/>
+          <w:color w:val="202124"/>
+          <w:shd w:val="clear" w:color="auto" w:fill="FFFFFF"/>
+        </w:rPr>
+        <w:t>http://127.0.0.1:5000</w:t>
+      </w:r>
+    </w:p>
+    <w:p>
+      <w:pPr>
+        <w:rPr>
+          <w:rFonts w:ascii="Arial" w:hAnsi="Arial" w:cs="Arial"/>
+          <w:color w:val="202124"/>
+          <w:shd w:val="clear" w:color="auto" w:fill="FFFFFF"/>
+        </w:rPr>
+      </w:pPr>
+    </w:p>
+    <w:p>
+      <w:pPr>
+        <w:rPr>
+          <w:rFonts w:ascii="Arial" w:hAnsi="Arial" w:cs="Arial"/>
+          <w:color w:val="202124"/>
+          <w:shd w:val="clear" w:color="auto" w:fill="FFFFFF"/>
+        </w:rPr>
+      </w:pPr>
+      <w:r>
+        <w:rPr>
+          <w:rFonts w:ascii="Arial" w:hAnsi="Arial" w:cs="Arial"/>
+          <w:color w:val="202124"/>
+          <w:shd w:val="clear" w:color="auto" w:fill="FFFFFF"/>
+        </w:rPr>
+        <w:t>If in case I make any changes in the application, then I again I need to run the above command to reflect in the website.</w:t>
+      </w:r>
+    </w:p>
+    <w:p>
+      <w:pPr>
+        <w:rPr>
+          <w:rFonts w:ascii="Arial" w:hAnsi="Arial" w:cs="Arial"/>
+          <w:color w:val="202124"/>
+          <w:shd w:val="clear" w:color="auto" w:fill="FFFFFF"/>
+        </w:rPr>
+      </w:pPr>
+    </w:p>
+    <w:p>
+      <w:pPr>
+        <w:rPr>
+          <w:rFonts w:ascii="Arial" w:hAnsi="Arial" w:cs="Arial"/>
+          <w:color w:val="202124"/>
+          <w:shd w:val="clear" w:color="auto" w:fill="FFFFFF"/>
+        </w:rPr>
+      </w:pPr>
+    </w:p>
+    <w:p>
+      <w:pPr>
+        <w:rPr>
+          <w:rFonts w:ascii="Arial" w:hAnsi="Arial" w:cs="Arial"/>
+          <w:color w:val="202124"/>
+          <w:shd w:val="clear" w:color="auto" w:fill="FFFFFF"/>
+        </w:rPr>
+      </w:pPr>
+    </w:p>
+    <w:p>
+      <w:pPr>
+        <w:rPr>
+          <w:rFonts w:ascii="Arial" w:hAnsi="Arial" w:cs="Arial"/>
+          <w:color w:val="202124"/>
+          <w:shd w:val="clear" w:color="auto" w:fill="FFFFFF"/>
+        </w:rPr>
+      </w:pPr>
+      <w:r>
+        <w:rPr>
+          <w:rFonts w:ascii="Arial" w:hAnsi="Arial" w:cs="Arial"/>
+          <w:color w:val="202124"/>
+          <w:shd w:val="clear" w:color="auto" w:fill="FFFFFF"/>
+        </w:rPr>
+        <w:t xml:space="preserve">8. </w:t>
+      </w:r>
+    </w:p>
+    <w:p>
+      <w:pPr>
+        <w:rPr>
+          <w:rFonts w:ascii="Arial" w:hAnsi="Arial" w:cs="Arial"/>
+          <w:color w:val="202124"/>
+          <w:shd w:val="clear" w:color="auto" w:fill="FFFFFF"/>
+        </w:rPr>
+      </w:pPr>
+      <w:r>
+        <w:rPr>
+          <w:rFonts w:ascii="Arial" w:hAnsi="Arial" w:cs="Arial"/>
+          <w:color w:val="202124"/>
+          <w:shd w:val="clear" w:color="auto" w:fill="FFFFFF"/>
+        </w:rPr>
+        <w:t xml:space="preserve">For pushing code to </w:t>
+      </w:r>
+      <w:proofErr w:type="spellStart"/>
+      <w:r>
+        <w:rPr>
+          <w:rFonts w:ascii="Arial" w:hAnsi="Arial" w:cs="Arial"/>
+          <w:color w:val="202124"/>
+          <w:shd w:val="clear" w:color="auto" w:fill="FFFFFF"/>
+        </w:rPr>
+        <w:t>github</w:t>
+      </w:r>
+      <w:proofErr w:type="spellEnd"/>
+      <w:r>
+        <w:rPr>
+          <w:rFonts w:ascii="Arial" w:hAnsi="Arial" w:cs="Arial"/>
+          <w:color w:val="202124"/>
+          <w:shd w:val="clear" w:color="auto" w:fill="FFFFFF"/>
+        </w:rPr>
+        <w:t>, follow this step.</w:t>
+      </w:r>
+    </w:p>
+    <w:p>
+      <w:pPr>
+        <w:rPr>
+          <w:rFonts w:ascii="Arial" w:hAnsi="Arial" w:cs="Arial"/>
+          <w:color w:val="202124"/>
+          <w:shd w:val="clear" w:color="auto" w:fill="FFFFFF"/>
+        </w:rPr>
+      </w:pPr>
+      <w:r>
+        <w:rPr>
+          <w:rFonts w:ascii="Arial" w:hAnsi="Arial" w:cs="Arial"/>
+          <w:color w:val="202124"/>
+          <w:shd w:val="clear" w:color="auto" w:fill="FFFFFF"/>
+        </w:rPr>
+        <w:t xml:space="preserve">Open </w:t>
+      </w:r>
+      <w:proofErr w:type="spellStart"/>
+      <w:r>
+        <w:rPr>
+          <w:rFonts w:ascii="Arial" w:hAnsi="Arial" w:cs="Arial"/>
+          <w:color w:val="202124"/>
+          <w:shd w:val="clear" w:color="auto" w:fill="FFFFFF"/>
+        </w:rPr>
+        <w:t>gitbash</w:t>
+      </w:r>
+      <w:proofErr w:type="spellEnd"/>
+      <w:r>
+        <w:rPr>
+          <w:rFonts w:ascii="Arial" w:hAnsi="Arial" w:cs="Arial"/>
+          <w:color w:val="202124"/>
+          <w:shd w:val="clear" w:color="auto" w:fill="FFFFFF"/>
+        </w:rPr>
+        <w:t xml:space="preserve"> in that particular repository.</w:t>
+      </w:r>
+    </w:p>
+    <w:p>
+      <w:pPr>
+        <w:autoSpaceDE w:val="0"/>
+        <w:autoSpaceDN w:val="0"/>
+        <w:adjustRightInd w:val="0"/>
+        <w:spacing w:after="0" w:line="240" w:lineRule="auto"/>
+        <w:rPr>
+          <w:rFonts w:ascii="Lucida Console" w:hAnsi="Lucida Console" w:cs="Lucida Console"/>
+          <w:sz w:val="18"/>
+          <w:szCs w:val="18"/>
+        </w:rPr>
+      </w:pPr>
+      <w:proofErr w:type="gramStart"/>
+      <w:r>
+        <w:rPr>
+          <w:rFonts w:ascii="Lucida Console" w:hAnsi="Lucida Console" w:cs="Lucida Console"/>
+          <w:sz w:val="18"/>
+          <w:szCs w:val="18"/>
         </w:rPr>
         <w:lastRenderedPageBreak/>
-        <w:t xml:space="preserve">Open anaconda prompt, and activate the </w:t>
-      </w:r>
-      <w:proofErr w:type="spellStart"/>
-      <w:r>
-        <w:rPr>
-          <w:rFonts w:ascii="Arial" w:hAnsi="Arial" w:cs="Arial"/>
-          <w:color w:val="202124"/>
-          <w:shd w:val="clear" w:color="auto" w:fill="FFFFFF"/>
-        </w:rPr>
-        <w:t>envi</w:t>
-      </w:r>
-      <w:proofErr w:type="spellEnd"/>
-    </w:p>
-    <w:p>
-      <w:pPr>
-        <w:rPr>
-          <w:rFonts w:ascii="Arial" w:hAnsi="Arial" w:cs="Arial"/>
-          <w:color w:val="202124"/>
-          <w:shd w:val="clear" w:color="auto" w:fill="FFFFFF"/>
-        </w:rPr>
-      </w:pPr>
-      <w:r>
-        <w:rPr>
-          <w:rFonts w:ascii="Arial" w:hAnsi="Arial" w:cs="Arial"/>
-          <w:color w:val="202124"/>
-          <w:shd w:val="clear" w:color="auto" w:fill="FFFFFF"/>
-        </w:rPr>
-        <w:t xml:space="preserve">Then </w:t>
-      </w:r>
-    </w:p>
-    <w:p>
-      <w:pPr>
-        <w:rPr>
-          <w:rFonts w:ascii="Arial" w:hAnsi="Arial" w:cs="Arial"/>
-          <w:color w:val="202124"/>
-          <w:shd w:val="clear" w:color="auto" w:fill="FFFFFF"/>
-        </w:rPr>
-      </w:pPr>
-      <w:r>
-        <w:rPr>
-          <w:rFonts w:ascii="Arial" w:hAnsi="Arial" w:cs="Arial"/>
-          <w:color w:val="202124"/>
-          <w:shd w:val="clear" w:color="auto" w:fill="FFFFFF"/>
-        </w:rPr>
-        <w:t>Pip install flask</w:t>
-      </w:r>
-    </w:p>
-    <w:p>
-      <w:pPr>
-        <w:rPr>
-          <w:rFonts w:ascii="Arial" w:hAnsi="Arial" w:cs="Arial"/>
-          <w:color w:val="202124"/>
-          <w:shd w:val="clear" w:color="auto" w:fill="FFFFFF"/>
-        </w:rPr>
-      </w:pPr>
-      <w:r>
-        <w:rPr>
-          <w:rFonts w:ascii="Arial" w:hAnsi="Arial" w:cs="Arial"/>
-          <w:color w:val="202124"/>
-          <w:shd w:val="clear" w:color="auto" w:fill="FFFFFF"/>
-        </w:rPr>
-        <w:t xml:space="preserve">Pip </w:t>
-      </w:r>
+        <w:t>git</w:t>
+      </w:r>
+      <w:proofErr w:type="gramEnd"/>
+      <w:r>
+        <w:rPr>
+          <w:rFonts w:ascii="Lucida Console" w:hAnsi="Lucida Console" w:cs="Lucida Console"/>
+          <w:sz w:val="18"/>
+          <w:szCs w:val="18"/>
+        </w:rPr>
+        <w:t xml:space="preserve"> status</w:t>
+      </w:r>
+    </w:p>
+    <w:p>
+      <w:pPr>
+        <w:autoSpaceDE w:val="0"/>
+        <w:autoSpaceDN w:val="0"/>
+        <w:adjustRightInd w:val="0"/>
+        <w:spacing w:after="0" w:line="240" w:lineRule="auto"/>
+        <w:rPr>
+          <w:rFonts w:ascii="Lucida Console" w:hAnsi="Lucida Console" w:cs="Lucida Console"/>
+          <w:sz w:val="18"/>
+          <w:szCs w:val="18"/>
+        </w:rPr>
+      </w:pPr>
       <w:proofErr w:type="gramStart"/>
       <w:r>
         <w:rPr>
-          <w:rFonts w:ascii="Arial" w:hAnsi="Arial" w:cs="Arial"/>
-          <w:color w:val="202124"/>
-          <w:shd w:val="clear" w:color="auto" w:fill="FFFFFF"/>
-        </w:rPr>
-        <w:t xml:space="preserve">install  </w:t>
-      </w:r>
-      <w:proofErr w:type="spellStart"/>
-      <w:r>
-        <w:rPr>
-          <w:rFonts w:ascii="Arial" w:hAnsi="Arial" w:cs="Arial"/>
-          <w:color w:val="202124"/>
-          <w:shd w:val="clear" w:color="auto" w:fill="FFFFFF"/>
-        </w:rPr>
-        <w:t>jsonnify</w:t>
-      </w:r>
-      <w:proofErr w:type="spellEnd"/>
+          <w:rFonts w:ascii="Lucida Console" w:hAnsi="Lucida Console" w:cs="Lucida Console"/>
+          <w:sz w:val="18"/>
+          <w:szCs w:val="18"/>
+        </w:rPr>
+        <w:t>git</w:t>
+      </w:r>
       <w:proofErr w:type="gramEnd"/>
-    </w:p>
-    <w:p>
-      <w:pPr>
-        <w:rPr>
-          <w:rFonts w:ascii="Arial" w:hAnsi="Arial" w:cs="Arial"/>
-          <w:color w:val="202124"/>
-          <w:shd w:val="clear" w:color="auto" w:fill="FFFFFF"/>
-        </w:rPr>
-      </w:pPr>
-      <w:r>
-        <w:rPr>
-          <w:rFonts w:ascii="Arial" w:hAnsi="Arial" w:cs="Arial"/>
-          <w:color w:val="202124"/>
-          <w:shd w:val="clear" w:color="auto" w:fill="FFFFFF"/>
-        </w:rPr>
-        <w:t xml:space="preserve">Similarly, when we </w:t>
-      </w:r>
-    </w:p>
-    <w:p>
-      <w:pPr>
-        <w:rPr>
-          <w:rFonts w:ascii="Arial" w:hAnsi="Arial" w:cs="Arial"/>
-          <w:color w:val="202124"/>
-          <w:shd w:val="clear" w:color="auto" w:fill="FFFFFF"/>
-        </w:rPr>
-      </w:pPr>
-    </w:p>
-    <w:p>
-      <w:pPr>
-        <w:rPr>
-          <w:rFonts w:ascii="Arial" w:hAnsi="Arial" w:cs="Arial"/>
-          <w:color w:val="202124"/>
-          <w:shd w:val="clear" w:color="auto" w:fill="FFFFFF"/>
-        </w:rPr>
-      </w:pPr>
-    </w:p>
-    <w:p>
-      <w:pPr>
-        <w:rPr>
-          <w:rFonts w:ascii="Arial" w:hAnsi="Arial" w:cs="Arial"/>
-          <w:color w:val="202124"/>
-          <w:shd w:val="clear" w:color="auto" w:fill="FFFFFF"/>
-        </w:rPr>
-      </w:pPr>
-      <w:r>
-        <w:rPr>
-          <w:rFonts w:ascii="Arial" w:hAnsi="Arial" w:cs="Arial"/>
-          <w:color w:val="202124"/>
-          <w:shd w:val="clear" w:color="auto" w:fill="FFFFFF"/>
-        </w:rPr>
-        <w:t>5.</w:t>
-      </w:r>
-    </w:p>
-    <w:p>
-      <w:pPr>
-        <w:rPr>
-          <w:rFonts w:ascii="Arial" w:hAnsi="Arial" w:cs="Arial"/>
-          <w:color w:val="202124"/>
-          <w:shd w:val="clear" w:color="auto" w:fill="FFFFFF"/>
-        </w:rPr>
-      </w:pPr>
-      <w:r>
-        <w:rPr>
-          <w:rFonts w:ascii="Arial" w:hAnsi="Arial" w:cs="Arial"/>
-          <w:color w:val="202124"/>
-          <w:shd w:val="clear" w:color="auto" w:fill="FFFFFF"/>
-        </w:rPr>
-        <w:t xml:space="preserve">To check html file we can us </w:t>
-      </w:r>
-      <w:proofErr w:type="spellStart"/>
-      <w:r>
-        <w:rPr>
-          <w:rFonts w:ascii="Arial" w:hAnsi="Arial" w:cs="Arial"/>
-          <w:color w:val="202124"/>
-          <w:shd w:val="clear" w:color="auto" w:fill="FFFFFF"/>
-        </w:rPr>
-        <w:t>spyder</w:t>
-      </w:r>
-      <w:proofErr w:type="spellEnd"/>
-      <w:r>
-        <w:rPr>
-          <w:rFonts w:ascii="Arial" w:hAnsi="Arial" w:cs="Arial"/>
-          <w:color w:val="202124"/>
-          <w:shd w:val="clear" w:color="auto" w:fill="FFFFFF"/>
-        </w:rPr>
-        <w:t xml:space="preserve"> or visual studio</w:t>
+      <w:r>
+        <w:rPr>
+          <w:rFonts w:ascii="Lucida Console" w:hAnsi="Lucida Console" w:cs="Lucida Console"/>
+          <w:sz w:val="18"/>
+          <w:szCs w:val="18"/>
+        </w:rPr>
+        <w:t xml:space="preserve"> add .</w:t>
+      </w:r>
+    </w:p>
+    <w:p>
+      <w:pPr>
+        <w:autoSpaceDE w:val="0"/>
+        <w:autoSpaceDN w:val="0"/>
+        <w:adjustRightInd w:val="0"/>
+        <w:spacing w:after="0" w:line="240" w:lineRule="auto"/>
+        <w:rPr>
+          <w:rFonts w:ascii="Lucida Console" w:hAnsi="Lucida Console" w:cs="Lucida Console"/>
+          <w:sz w:val="18"/>
+          <w:szCs w:val="18"/>
+        </w:rPr>
+      </w:pPr>
+      <w:proofErr w:type="gramStart"/>
+      <w:r>
+        <w:rPr>
+          <w:rFonts w:ascii="Lucida Console" w:hAnsi="Lucida Console" w:cs="Lucida Console"/>
+          <w:sz w:val="18"/>
+          <w:szCs w:val="18"/>
+        </w:rPr>
+        <w:t>git</w:t>
+      </w:r>
+      <w:proofErr w:type="gramEnd"/>
+      <w:r>
+        <w:rPr>
+          <w:rFonts w:ascii="Lucida Console" w:hAnsi="Lucida Console" w:cs="Lucida Console"/>
+          <w:sz w:val="18"/>
+          <w:szCs w:val="18"/>
+        </w:rPr>
+        <w:t xml:space="preserve"> commit –m “First commit”</w:t>
+      </w:r>
+    </w:p>
+    <w:p>
+      <w:pPr>
+        <w:autoSpaceDE w:val="0"/>
+        <w:autoSpaceDN w:val="0"/>
+        <w:adjustRightInd w:val="0"/>
+        <w:spacing w:after="0" w:line="240" w:lineRule="auto"/>
+        <w:rPr>
+          <w:rFonts w:ascii="Lucida Console" w:hAnsi="Lucida Console" w:cs="Lucida Console"/>
+          <w:sz w:val="18"/>
+          <w:szCs w:val="18"/>
+        </w:rPr>
+      </w:pPr>
+      <w:proofErr w:type="gramStart"/>
+      <w:r>
+        <w:rPr>
+          <w:rFonts w:ascii="Lucida Console" w:hAnsi="Lucida Console" w:cs="Lucida Console"/>
+          <w:sz w:val="18"/>
+          <w:szCs w:val="18"/>
+        </w:rPr>
+        <w:t>git</w:t>
+      </w:r>
+      <w:proofErr w:type="gramEnd"/>
+      <w:r>
+        <w:rPr>
+          <w:rFonts w:ascii="Lucida Console" w:hAnsi="Lucida Console" w:cs="Lucida Console"/>
+          <w:sz w:val="18"/>
+          <w:szCs w:val="18"/>
+        </w:rPr>
+        <w:t xml:space="preserve"> remote add origin https://github.com/barah1/carPricePrediction.git</w:t>
+      </w:r>
+    </w:p>
+    <w:p>
+      <w:pPr>
+        <w:autoSpaceDE w:val="0"/>
+        <w:autoSpaceDN w:val="0"/>
+        <w:adjustRightInd w:val="0"/>
+        <w:spacing w:after="0" w:line="240" w:lineRule="auto"/>
+        <w:rPr>
+          <w:rFonts w:ascii="Lucida Console" w:hAnsi="Lucida Console" w:cs="Lucida Console"/>
+          <w:sz w:val="18"/>
+          <w:szCs w:val="18"/>
+        </w:rPr>
+      </w:pPr>
+      <w:proofErr w:type="gramStart"/>
+      <w:r>
+        <w:rPr>
+          <w:rFonts w:ascii="Lucida Console" w:hAnsi="Lucida Console" w:cs="Lucida Console"/>
+          <w:sz w:val="18"/>
+          <w:szCs w:val="18"/>
+        </w:rPr>
+        <w:t>git</w:t>
+      </w:r>
+      <w:proofErr w:type="gramEnd"/>
+      <w:r>
+        <w:rPr>
+          <w:rFonts w:ascii="Lucida Console" w:hAnsi="Lucida Console" w:cs="Lucida Console"/>
+          <w:sz w:val="18"/>
+          <w:szCs w:val="18"/>
+        </w:rPr>
+        <w:t xml:space="preserve"> branch -M main</w:t>
+      </w:r>
+    </w:p>
+    <w:p>
+      <w:pPr>
+        <w:autoSpaceDE w:val="0"/>
+        <w:autoSpaceDN w:val="0"/>
+        <w:adjustRightInd w:val="0"/>
+        <w:spacing w:after="0" w:line="240" w:lineRule="auto"/>
+        <w:rPr>
+          <w:rFonts w:ascii="Lucida Console" w:hAnsi="Lucida Console" w:cs="Lucida Console"/>
+          <w:sz w:val="18"/>
+          <w:szCs w:val="18"/>
+        </w:rPr>
+      </w:pPr>
+      <w:proofErr w:type="gramStart"/>
+      <w:r>
+        <w:rPr>
+          <w:rFonts w:ascii="Lucida Console" w:hAnsi="Lucida Console" w:cs="Lucida Console"/>
+          <w:sz w:val="18"/>
+          <w:szCs w:val="18"/>
+        </w:rPr>
+        <w:t>git</w:t>
+      </w:r>
+      <w:proofErr w:type="gramEnd"/>
+      <w:r>
+        <w:rPr>
+          <w:rFonts w:ascii="Lucida Console" w:hAnsi="Lucida Console" w:cs="Lucida Console"/>
+          <w:sz w:val="18"/>
+          <w:szCs w:val="18"/>
+        </w:rPr>
+        <w:t xml:space="preserve"> push -u origin main</w:t>
       </w:r>
     </w:p>
     <w:p>
@@ -506,6 +1096,190 @@
       </w:pPr>
       <w:bookmarkStart w:id="0" w:name="_GoBack"/>
       <w:bookmarkEnd w:id="0"/>
+    </w:p>
+    <w:p>
+      <w:pPr>
+        <w:rPr>
+          <w:rFonts w:ascii="Arial" w:hAnsi="Arial" w:cs="Arial"/>
+          <w:color w:val="202124"/>
+          <w:shd w:val="clear" w:color="auto" w:fill="FFFFFF"/>
+        </w:rPr>
+      </w:pPr>
+    </w:p>
+    <w:p>
+      <w:pPr>
+        <w:rPr>
+          <w:rFonts w:ascii="Arial" w:hAnsi="Arial" w:cs="Arial"/>
+          <w:color w:val="202124"/>
+          <w:shd w:val="clear" w:color="auto" w:fill="FFFFFF"/>
+        </w:rPr>
+      </w:pPr>
+      <w:r>
+        <w:rPr>
+          <w:rFonts w:ascii="Arial" w:hAnsi="Arial" w:cs="Arial"/>
+          <w:color w:val="202124"/>
+          <w:shd w:val="clear" w:color="auto" w:fill="FFFFFF"/>
+        </w:rPr>
+        <w:t>9</w:t>
+      </w:r>
+      <w:r>
+        <w:rPr>
+          <w:rFonts w:ascii="Arial" w:hAnsi="Arial" w:cs="Arial"/>
+          <w:color w:val="202124"/>
+          <w:shd w:val="clear" w:color="auto" w:fill="FFFFFF"/>
+        </w:rPr>
+        <w:t xml:space="preserve">. </w:t>
+      </w:r>
+    </w:p>
+    <w:p>
+      <w:pPr>
+        <w:rPr>
+          <w:rFonts w:ascii="Arial" w:hAnsi="Arial" w:cs="Arial"/>
+          <w:color w:val="202124"/>
+          <w:shd w:val="clear" w:color="auto" w:fill="FFFFFF"/>
+        </w:rPr>
+      </w:pPr>
+    </w:p>
+    <w:p>
+      <w:pPr>
+        <w:rPr>
+          <w:rFonts w:ascii="Arial" w:hAnsi="Arial" w:cs="Arial"/>
+          <w:color w:val="202124"/>
+          <w:shd w:val="clear" w:color="auto" w:fill="FFFFFF"/>
+        </w:rPr>
+      </w:pPr>
+    </w:p>
+    <w:p>
+      <w:pPr>
+        <w:rPr>
+          <w:rFonts w:ascii="Arial" w:hAnsi="Arial" w:cs="Arial"/>
+          <w:color w:val="202124"/>
+          <w:shd w:val="clear" w:color="auto" w:fill="FFFFFF"/>
+        </w:rPr>
+      </w:pPr>
+      <w:proofErr w:type="spellStart"/>
+      <w:proofErr w:type="gramStart"/>
+      <w:r>
+        <w:rPr>
+          <w:rFonts w:ascii="Arial" w:hAnsi="Arial" w:cs="Arial"/>
+          <w:color w:val="202124"/>
+          <w:shd w:val="clear" w:color="auto" w:fill="FFFFFF"/>
+        </w:rPr>
+        <w:t>Lets</w:t>
+      </w:r>
+      <w:proofErr w:type="spellEnd"/>
+      <w:proofErr w:type="gramEnd"/>
+      <w:r>
+        <w:rPr>
+          <w:rFonts w:ascii="Arial" w:hAnsi="Arial" w:cs="Arial"/>
+          <w:color w:val="202124"/>
+          <w:shd w:val="clear" w:color="auto" w:fill="FFFFFF"/>
+        </w:rPr>
+        <w:t xml:space="preserve"> start with deployment. </w:t>
+      </w:r>
+    </w:p>
+    <w:p>
+      <w:pPr>
+        <w:rPr>
+          <w:rFonts w:ascii="Arial" w:hAnsi="Arial" w:cs="Arial"/>
+          <w:b/>
+          <w:color w:val="202124"/>
+          <w:shd w:val="clear" w:color="auto" w:fill="FFFFFF"/>
+        </w:rPr>
+      </w:pPr>
+      <w:r>
+        <w:rPr>
+          <w:rFonts w:ascii="Arial" w:hAnsi="Arial" w:cs="Arial"/>
+          <w:color w:val="202124"/>
+          <w:shd w:val="clear" w:color="auto" w:fill="FFFFFF"/>
+        </w:rPr>
+        <w:t xml:space="preserve">For that we use </w:t>
+      </w:r>
+      <w:proofErr w:type="spellStart"/>
+      <w:r>
+        <w:rPr>
+          <w:rFonts w:ascii="Arial" w:hAnsi="Arial" w:cs="Arial"/>
+          <w:b/>
+          <w:color w:val="202124"/>
+          <w:shd w:val="clear" w:color="auto" w:fill="FFFFFF"/>
+        </w:rPr>
+        <w:t>heroku</w:t>
+      </w:r>
+      <w:proofErr w:type="spellEnd"/>
+    </w:p>
+    <w:p>
+      <w:pPr>
+        <w:rPr>
+          <w:rFonts w:ascii="Arial" w:hAnsi="Arial" w:cs="Arial"/>
+          <w:b/>
+          <w:color w:val="202124"/>
+          <w:shd w:val="clear" w:color="auto" w:fill="FFFFFF"/>
+        </w:rPr>
+      </w:pPr>
+    </w:p>
+    <w:p>
+      <w:pPr>
+        <w:rPr>
+          <w:rFonts w:ascii="Arial" w:hAnsi="Arial" w:cs="Arial"/>
+          <w:b/>
+          <w:color w:val="202124"/>
+          <w:shd w:val="clear" w:color="auto" w:fill="FFFFFF"/>
+        </w:rPr>
+      </w:pPr>
+    </w:p>
+    <w:p>
+      <w:pPr>
+        <w:rPr>
+          <w:rFonts w:ascii="Arial" w:hAnsi="Arial" w:cs="Arial"/>
+          <w:color w:val="202124"/>
+          <w:shd w:val="clear" w:color="auto" w:fill="FFFFFF"/>
+        </w:rPr>
+      </w:pPr>
+      <w:r>
+        <w:rPr>
+          <w:rFonts w:ascii="Arial" w:hAnsi="Arial" w:cs="Arial"/>
+          <w:b/>
+          <w:color w:val="202124"/>
+          <w:shd w:val="clear" w:color="auto" w:fill="FFFFFF"/>
+        </w:rPr>
+        <w:t>-----------------------------------------------------------------------------------------</w:t>
+      </w:r>
+    </w:p>
+    <w:p>
+      <w:pPr>
+        <w:rPr>
+          <w:rFonts w:ascii="Arial" w:hAnsi="Arial" w:cs="Arial"/>
+          <w:color w:val="202124"/>
+          <w:shd w:val="clear" w:color="auto" w:fill="FFFFFF"/>
+        </w:rPr>
+      </w:pPr>
+    </w:p>
+    <w:p>
+      <w:pPr>
+        <w:rPr>
+          <w:rFonts w:ascii="Arial" w:hAnsi="Arial" w:cs="Arial"/>
+          <w:color w:val="202124"/>
+          <w:shd w:val="clear" w:color="auto" w:fill="FFFFFF"/>
+        </w:rPr>
+      </w:pPr>
+    </w:p>
+    <w:p>
+      <w:pPr>
+        <w:rPr>
+          <w:rFonts w:ascii="Arial" w:hAnsi="Arial" w:cs="Arial"/>
+          <w:color w:val="202124"/>
+          <w:shd w:val="clear" w:color="auto" w:fill="FFFFFF"/>
+        </w:rPr>
+      </w:pPr>
+    </w:p>
+    <w:p>
+      <w:pPr>
+        <w:rPr>
+          <w:rFonts w:ascii="Arial" w:hAnsi="Arial" w:cs="Arial"/>
+          <w:color w:val="202124"/>
+          <w:shd w:val="clear" w:color="auto" w:fill="FFFFFF"/>
+        </w:rPr>
+      </w:pPr>
     </w:p>
     <w:sectPr>
       <w:pgSz w:w="11906" w:h="16838"/>

</xml_diff>